<commit_message>
Updated S-Docs Installation and configuration steps
</commit_message>
<xml_diff>
--- a/Rootstock Financials/Installation and Deployment/RSF Package Installation Process.docx
+++ b/Rootstock Financials/Installation and Deployment/RSF Package Installation Process.docx
@@ -751,23 +751,21 @@
           <w:rFonts w:ascii="Calibri" w:hAnsi="Calibri" w:cs="Times New Roman"/>
           <w:color w:val="0070C0"/>
         </w:rPr>
-        <w:t>Install "</w:t>
-      </w:r>
-      <w:proofErr w:type="spellStart"/>
+        <w:t>Install "S</w:t>
+      </w:r>
       <w:r>
         <w:rPr>
           <w:rFonts w:ascii="Calibri" w:hAnsi="Calibri" w:cs="Times New Roman"/>
           <w:color w:val="0070C0"/>
         </w:rPr>
-        <w:t>Sdocs</w:t>
-      </w:r>
-      <w:proofErr w:type="spellEnd"/>
+        <w:t>-D</w:t>
+      </w:r>
       <w:r>
         <w:rPr>
           <w:rFonts w:ascii="Calibri" w:hAnsi="Calibri" w:cs="Times New Roman"/>
           <w:color w:val="0070C0"/>
         </w:rPr>
-        <w:t>" package from the Salesforce AppExchange on to your Salesforce org</w:t>
+        <w:t>ocs" package from the Salesforce AppExchange on to your Salesforce org</w:t>
       </w:r>
     </w:p>
     <w:p>
@@ -919,6 +917,7 @@
     </w:p>
     <w:p>
       <w:pPr>
+        <w:pStyle w:val="ListParagraph"/>
         <w:numPr>
           <w:ilvl w:val="1"/>
           <w:numId w:val="4"/>
@@ -926,27 +925,257 @@
         <w:spacing w:line="276" w:lineRule="auto"/>
         <w:contextualSpacing/>
         <w:rPr>
-          <w:rFonts w:ascii="Calibri" w:hAnsi="Calibri" w:cs="Times New Roman"/>
-          <w:color w:val="0070C0"/>
-        </w:rPr>
-      </w:pPr>
-      <w:r>
-        <w:rPr>
-          <w:rFonts w:ascii="Calibri" w:hAnsi="Calibri" w:cs="Times New Roman"/>
-          <w:color w:val="0070C0"/>
-        </w:rPr>
-        <w:t xml:space="preserve">Select ‘Grant access to all users’ when prompted on ‘Step 2. Choose security level’. </w:t>
-      </w:r>
-    </w:p>
-    <w:p>
-      <w:pPr>
-        <w:pStyle w:val="ListParagraph"/>
-        <w:rPr>
-          <w:color w:val="0070C0"/>
-        </w:rPr>
-      </w:pPr>
+          <w:color w:val="0070C0"/>
+        </w:rPr>
+      </w:pPr>
+      <w:r>
+        <w:rPr>
+          <w:color w:val="0070C0"/>
+        </w:rPr>
+        <w:t>Select ‘Install for Specific Profiles...’ option and apply Financials permissions to profiles:</w:t>
+      </w:r>
+    </w:p>
+    <w:p>
+      <w:pPr>
+        <w:pStyle w:val="ListParagraph"/>
+        <w:numPr>
+          <w:ilvl w:val="2"/>
+          <w:numId w:val="4"/>
+        </w:numPr>
+        <w:spacing w:line="276" w:lineRule="auto"/>
+        <w:contextualSpacing/>
+        <w:rPr>
+          <w:color w:val="0070C0"/>
+        </w:rPr>
+      </w:pPr>
+      <w:r>
+        <w:rPr>
+          <w:color w:val="0070C0"/>
+        </w:rPr>
+        <w:t xml:space="preserve">Select ‘RSF Full Access Users </w:t>
+      </w:r>
+      <w:proofErr w:type="gramStart"/>
+      <w:r>
+        <w:rPr>
+          <w:color w:val="0070C0"/>
+        </w:rPr>
+        <w:t>‘ access</w:t>
+      </w:r>
+      <w:proofErr w:type="gramEnd"/>
+      <w:r>
+        <w:rPr>
+          <w:color w:val="0070C0"/>
+        </w:rPr>
+        <w:t xml:space="preserve"> level for the following:</w:t>
+      </w:r>
+    </w:p>
+    <w:p>
+      <w:pPr>
+        <w:pStyle w:val="ListParagraph"/>
+        <w:numPr>
+          <w:ilvl w:val="3"/>
+          <w:numId w:val="4"/>
+        </w:numPr>
+        <w:spacing w:line="276" w:lineRule="auto"/>
+        <w:contextualSpacing/>
+        <w:rPr>
+          <w:color w:val="0070C0"/>
+        </w:rPr>
+      </w:pPr>
+      <w:r>
+        <w:rPr>
+          <w:color w:val="0070C0"/>
+        </w:rPr>
+        <w:t>RSF Standard Platform User - Full Access</w:t>
+      </w:r>
+    </w:p>
+    <w:p>
+      <w:pPr>
+        <w:pStyle w:val="ListParagraph"/>
+        <w:numPr>
+          <w:ilvl w:val="3"/>
+          <w:numId w:val="4"/>
+        </w:numPr>
+        <w:spacing w:line="276" w:lineRule="auto"/>
+        <w:contextualSpacing/>
+        <w:rPr>
+          <w:color w:val="0070C0"/>
+        </w:rPr>
+      </w:pPr>
+      <w:r>
+        <w:rPr>
+          <w:color w:val="0070C0"/>
+        </w:rPr>
+        <w:t>RSF Standard User - Full Access</w:t>
+      </w:r>
+    </w:p>
+    <w:p>
+      <w:pPr>
+        <w:pStyle w:val="ListParagraph"/>
+        <w:numPr>
+          <w:ilvl w:val="3"/>
+          <w:numId w:val="4"/>
+        </w:numPr>
+        <w:spacing w:line="276" w:lineRule="auto"/>
+        <w:contextualSpacing/>
+        <w:rPr>
+          <w:color w:val="0070C0"/>
+        </w:rPr>
+      </w:pPr>
+      <w:r>
+        <w:rPr>
+          <w:color w:val="0070C0"/>
+        </w:rPr>
+        <w:t>And any other existing customer profiles needing access to Financials based on customer requirements</w:t>
+      </w:r>
+    </w:p>
+    <w:p>
+      <w:pPr>
+        <w:pStyle w:val="ListParagraph"/>
+        <w:numPr>
+          <w:ilvl w:val="1"/>
+          <w:numId w:val="4"/>
+        </w:numPr>
+        <w:spacing w:line="276" w:lineRule="auto"/>
+        <w:contextualSpacing/>
+        <w:rPr>
+          <w:color w:val="0070C0"/>
+        </w:rPr>
+      </w:pPr>
+      <w:r>
+        <w:rPr>
+          <w:color w:val="0070C0"/>
+        </w:rPr>
+        <w:t>Select Install</w:t>
+      </w:r>
+    </w:p>
+    <w:p>
+      <w:pPr>
+        <w:pStyle w:val="ListParagraph"/>
+        <w:numPr>
+          <w:ilvl w:val="1"/>
+          <w:numId w:val="4"/>
+        </w:numPr>
+        <w:spacing w:line="276" w:lineRule="auto"/>
+        <w:contextualSpacing/>
+        <w:rPr>
+          <w:color w:val="0070C0"/>
+        </w:rPr>
+      </w:pPr>
+      <w:r>
+        <w:rPr>
+          <w:color w:val="0070C0"/>
+        </w:rPr>
+        <w:t xml:space="preserve">An email will be sent when the </w:t>
+      </w:r>
+      <w:r>
+        <w:rPr>
+          <w:color w:val="0070C0"/>
+        </w:rPr>
+        <w:t>installation completes (about 10</w:t>
+      </w:r>
       <w:bookmarkStart w:id="0" w:name="_GoBack"/>
       <w:bookmarkEnd w:id="0"/>
+      <w:r>
+        <w:rPr>
+          <w:color w:val="0070C0"/>
+        </w:rPr>
+        <w:t xml:space="preserve"> minutes)</w:t>
+      </w:r>
+    </w:p>
+    <w:p>
+      <w:pPr>
+        <w:numPr>
+          <w:ilvl w:val="1"/>
+          <w:numId w:val="4"/>
+        </w:numPr>
+        <w:spacing w:line="276" w:lineRule="auto"/>
+        <w:contextualSpacing/>
+        <w:rPr>
+          <w:rFonts w:ascii="Calibri" w:hAnsi="Calibri" w:cs="Times New Roman"/>
+          <w:color w:val="0070C0"/>
+        </w:rPr>
+      </w:pPr>
+      <w:r>
+        <w:rPr>
+          <w:color w:val="0070C0"/>
+        </w:rPr>
+        <w:t xml:space="preserve">The S-Docs package must be configured according </w:t>
+      </w:r>
+      <w:proofErr w:type="gramStart"/>
+      <w:r>
+        <w:rPr>
+          <w:color w:val="0070C0"/>
+        </w:rPr>
+        <w:t xml:space="preserve">to </w:t>
+      </w:r>
+      <w:r>
+        <w:rPr>
+          <w:color w:val="0070C0"/>
+        </w:rPr>
+        <w:t xml:space="preserve"> –</w:t>
+      </w:r>
+      <w:proofErr w:type="gramEnd"/>
+      <w:r>
+        <w:rPr>
+          <w:color w:val="0070C0"/>
+        </w:rPr>
+        <w:t xml:space="preserve"> See ‘S-Docs - RS Check Template Steps’ document</w:t>
+      </w:r>
+    </w:p>
+    <w:p>
+      <w:pPr>
+        <w:numPr>
+          <w:ilvl w:val="1"/>
+          <w:numId w:val="4"/>
+        </w:numPr>
+        <w:spacing w:line="276" w:lineRule="auto"/>
+        <w:contextualSpacing/>
+        <w:rPr>
+          <w:rFonts w:ascii="Calibri" w:hAnsi="Calibri" w:cs="Times New Roman"/>
+          <w:color w:val="0070C0"/>
+        </w:rPr>
+      </w:pPr>
+      <w:r>
+        <w:rPr>
+          <w:color w:val="0070C0"/>
+        </w:rPr>
+        <w:t xml:space="preserve">Perform configuration of S-Docs package till </w:t>
+      </w:r>
+      <w:r>
+        <w:rPr>
+          <w:color w:val="0070C0"/>
+        </w:rPr>
+        <w:t>‘</w:t>
+      </w:r>
+      <w:r>
+        <w:rPr>
+          <w:color w:val="0070C0"/>
+        </w:rPr>
+        <w:t>Step 4</w:t>
+      </w:r>
+      <w:r>
+        <w:rPr>
+          <w:color w:val="0070C0"/>
+        </w:rPr>
+        <w:t>’</w:t>
+      </w:r>
+      <w:r>
+        <w:rPr>
+          <w:color w:val="0070C0"/>
+        </w:rPr>
+        <w:t xml:space="preserve"> according to document mentioned above.</w:t>
+      </w:r>
+    </w:p>
+    <w:p>
+      <w:pPr>
+        <w:spacing w:line="276" w:lineRule="auto"/>
+        <w:contextualSpacing/>
+        <w:rPr>
+          <w:rFonts w:ascii="Calibri" w:hAnsi="Calibri" w:cs="Times New Roman"/>
+          <w:color w:val="0070C0"/>
+        </w:rPr>
+      </w:pPr>
     </w:p>
     <w:p>
       <w:pPr>
@@ -1800,7 +2029,7 @@
     <w:lsdException w:name="Table Web 2" w:semiHidden="1" w:unhideWhenUsed="1"/>
     <w:lsdException w:name="Table Web 3" w:semiHidden="1" w:unhideWhenUsed="1"/>
     <w:lsdException w:name="Balloon Text" w:semiHidden="1" w:unhideWhenUsed="1"/>
-    <w:lsdException w:name="Table Grid" w:semiHidden="1" w:uiPriority="59" w:unhideWhenUsed="1"/>
+    <w:lsdException w:name="Table Grid" w:uiPriority="59"/>
     <w:lsdException w:name="Table Theme" w:semiHidden="1" w:unhideWhenUsed="1"/>
     <w:lsdException w:name="Placeholder Text" w:semiHidden="1"/>
     <w:lsdException w:name="No Spacing" w:uiPriority="1" w:qFormat="1"/>

</xml_diff>

<commit_message>
Added instructions to verify rstk__syconfig_quickbooks__c = false
</commit_message>
<xml_diff>
--- a/Rootstock Financials/Installation and Deployment/RSF Package Installation Process.docx
+++ b/Rootstock Financials/Installation and Deployment/RSF Package Installation Process.docx
@@ -747,6 +747,138 @@
       <w:pPr>
         <w:pStyle w:val="ListParagraph"/>
         <w:numPr>
+          <w:ilvl w:val="2"/>
+          <w:numId w:val="4"/>
+        </w:numPr>
+        <w:spacing w:after="200" w:line="276" w:lineRule="auto"/>
+        <w:contextualSpacing/>
+        <w:rPr>
+          <w:color w:val="0070C0"/>
+          <w:highlight w:val="yellow"/>
+        </w:rPr>
+      </w:pPr>
+      <w:r>
+        <w:rPr>
+          <w:color w:val="0070C0"/>
+          <w:highlight w:val="yellow"/>
+        </w:rPr>
+        <w:t xml:space="preserve">Note: </w:t>
+      </w:r>
+      <w:proofErr w:type="gramStart"/>
+      <w:r>
+        <w:rPr>
+          <w:color w:val="0070C0"/>
+          <w:highlight w:val="yellow"/>
+        </w:rPr>
+        <w:t xml:space="preserve">Verify </w:t>
+      </w:r>
+      <w:r>
+        <w:rPr>
+          <w:color w:val="0070C0"/>
+          <w:highlight w:val="yellow"/>
+        </w:rPr>
+        <w:t xml:space="preserve"> </w:t>
+      </w:r>
+      <w:proofErr w:type="spellStart"/>
+      <w:r>
+        <w:rPr>
+          <w:color w:val="0070C0"/>
+          <w:highlight w:val="yellow"/>
+        </w:rPr>
+        <w:t>rstk</w:t>
+      </w:r>
+      <w:proofErr w:type="spellEnd"/>
+      <w:proofErr w:type="gramEnd"/>
+      <w:r>
+        <w:rPr>
+          <w:color w:val="0070C0"/>
+          <w:highlight w:val="yellow"/>
+        </w:rPr>
+        <w:t>__syconfig_</w:t>
+      </w:r>
+      <w:proofErr w:type="spellStart"/>
+      <w:r>
+        <w:rPr>
+          <w:color w:val="0070C0"/>
+          <w:highlight w:val="yellow"/>
+        </w:rPr>
+        <w:t>quickbooks</w:t>
+      </w:r>
+      <w:proofErr w:type="spellEnd"/>
+      <w:r>
+        <w:rPr>
+          <w:color w:val="0070C0"/>
+          <w:highlight w:val="yellow"/>
+        </w:rPr>
+        <w:t>__c = false.  (not necessary after ticket 19167 is packaged)</w:t>
+      </w:r>
+    </w:p>
+    <w:p>
+      <w:pPr>
+        <w:pStyle w:val="ListParagraph"/>
+        <w:numPr>
+          <w:ilvl w:val="3"/>
+          <w:numId w:val="4"/>
+        </w:numPr>
+        <w:spacing w:after="200" w:line="276" w:lineRule="auto"/>
+        <w:contextualSpacing/>
+        <w:rPr>
+          <w:color w:val="0070C0"/>
+          <w:highlight w:val="yellow"/>
+        </w:rPr>
+      </w:pPr>
+      <w:r>
+        <w:rPr>
+          <w:color w:val="0070C0"/>
+          <w:highlight w:val="yellow"/>
+        </w:rPr>
+        <w:t>Use Workbench to make the change</w:t>
+      </w:r>
+    </w:p>
+    <w:p>
+      <w:pPr>
+        <w:pStyle w:val="ListParagraph"/>
+        <w:numPr>
+          <w:ilvl w:val="3"/>
+          <w:numId w:val="4"/>
+        </w:numPr>
+        <w:spacing w:after="200" w:line="276" w:lineRule="auto"/>
+        <w:contextualSpacing/>
+        <w:rPr>
+          <w:color w:val="0070C0"/>
+          <w:highlight w:val="yellow"/>
+        </w:rPr>
+      </w:pPr>
+      <w:r>
+        <w:rPr>
+          <w:color w:val="0070C0"/>
+          <w:highlight w:val="yellow"/>
+        </w:rPr>
+        <w:t xml:space="preserve">The password must be entered in Workbench.  Do not bypass using triggers because the </w:t>
+      </w:r>
+      <w:proofErr w:type="spellStart"/>
+      <w:r>
+        <w:rPr>
+          <w:color w:val="0070C0"/>
+          <w:highlight w:val="yellow"/>
+        </w:rPr>
+        <w:t>config</w:t>
+      </w:r>
+      <w:proofErr w:type="spellEnd"/>
+      <w:r>
+        <w:rPr>
+          <w:color w:val="0070C0"/>
+          <w:highlight w:val="yellow"/>
+        </w:rPr>
+        <w:t>__c Custom Setting will not get updated</w:t>
+      </w:r>
+      <w:bookmarkStart w:id="0" w:name="_GoBack"/>
+      <w:bookmarkEnd w:id="0"/>
+    </w:p>
+    <w:p>
+      <w:pPr>
+        <w:pStyle w:val="ListParagraph"/>
+        <w:numPr>
           <w:ilvl w:val="0"/>
           <w:numId w:val="4"/>
         </w:numPr>
@@ -1372,8 +1504,6 @@
         </w:rPr>
         <w:t>Compile all classes</w:t>
       </w:r>
-      <w:bookmarkStart w:id="0" w:name="_GoBack"/>
-      <w:bookmarkEnd w:id="0"/>
     </w:p>
     <w:p>
       <w:pPr>
@@ -1442,6 +1572,7 @@
           <w:color w:val="0070C0"/>
           <w:highlight w:val="yellow"/>
         </w:rPr>
+        <w:lastRenderedPageBreak/>
         <w:t>Log your actual time (not elapsed) on the CRM org as billable hours (do not log time for partners)</w:t>
       </w:r>
     </w:p>
@@ -1480,7 +1611,6 @@
         <w:rPr>
           <w:color w:val="0070C0"/>
         </w:rPr>
-        <w:lastRenderedPageBreak/>
         <w:t xml:space="preserve">Update </w:t>
       </w:r>
       <w:proofErr w:type="spellStart"/>

</xml_diff>

<commit_message>
Includes new process for RS profile permissions
</commit_message>
<xml_diff>
--- a/Rootstock Financials/Installation and Deployment/RSF Package Installation Process.docx
+++ b/Rootstock Financials/Installation and Deployment/RSF Package Installation Process.docx
@@ -859,7 +859,15 @@
           <w:color w:val="0070C0"/>
           <w:highlight w:val="yellow"/>
         </w:rPr>
-        <w:t>Enable Enhanced Profile User</w:t>
+        <w:t xml:space="preserve">Enable Enhanced Profile </w:t>
+      </w:r>
+      <w:proofErr w:type="gramStart"/>
+      <w:r>
+        <w:rPr>
+          <w:color w:val="0070C0"/>
+          <w:highlight w:val="yellow"/>
+        </w:rPr>
+        <w:t>User</w:t>
       </w:r>
       <w:r>
         <w:rPr>
@@ -882,1105 +890,1106 @@
         </w:rPr>
         <w:t>’</w:t>
       </w:r>
-      <w:r>
-        <w:rPr>
-          <w:color w:val="0070C0"/>
-          <w:highlight w:val="yellow"/>
-        </w:rPr>
-        <w:t xml:space="preserve"> field bac to it</w:t>
+      <w:proofErr w:type="gramEnd"/>
+      <w:r>
+        <w:rPr>
+          <w:color w:val="0070C0"/>
+          <w:highlight w:val="yellow"/>
+        </w:rPr>
+        <w:t xml:space="preserve"> field bac to its o</w:t>
+      </w:r>
+      <w:r>
+        <w:rPr>
+          <w:color w:val="0070C0"/>
+          <w:highlight w:val="yellow"/>
+        </w:rPr>
+        <w:t>riginal value.</w:t>
+      </w:r>
+    </w:p>
+    <w:p>
+      <w:pPr>
+        <w:pStyle w:val="ListParagraph"/>
+        <w:numPr>
+          <w:ilvl w:val="0"/>
+          <w:numId w:val="4"/>
+        </w:numPr>
+        <w:spacing w:after="200" w:line="276" w:lineRule="auto"/>
+        <w:contextualSpacing/>
+        <w:rPr>
+          <w:color w:val="0070C0"/>
+        </w:rPr>
+      </w:pPr>
+      <w:r>
+        <w:rPr>
+          <w:color w:val="0070C0"/>
+        </w:rPr>
+        <w:t>Add IP address to Network Address to avoid using a token</w:t>
+      </w:r>
+    </w:p>
+    <w:p>
+      <w:pPr>
+        <w:pStyle w:val="ListParagraph"/>
+        <w:numPr>
+          <w:ilvl w:val="1"/>
+          <w:numId w:val="4"/>
+        </w:numPr>
+        <w:spacing w:after="200" w:line="276" w:lineRule="auto"/>
+        <w:contextualSpacing/>
+        <w:rPr>
+          <w:color w:val="0070C0"/>
+        </w:rPr>
+      </w:pPr>
+      <w:r>
+        <w:rPr>
+          <w:color w:val="0070C0"/>
+        </w:rPr>
+        <w:t>Setup &gt; Administer &gt; Security Controls &gt; Network Access</w:t>
+      </w:r>
+    </w:p>
+    <w:p>
+      <w:pPr>
+        <w:pStyle w:val="ListParagraph"/>
+        <w:numPr>
+          <w:ilvl w:val="1"/>
+          <w:numId w:val="4"/>
+        </w:numPr>
+        <w:spacing w:after="200" w:line="276" w:lineRule="auto"/>
+        <w:contextualSpacing/>
+        <w:rPr>
+          <w:color w:val="0070C0"/>
+        </w:rPr>
+      </w:pPr>
+      <w:r>
+        <w:rPr>
+          <w:color w:val="0070C0"/>
+        </w:rPr>
+        <w:t>Use whatismyip.com to get current IP address</w:t>
+      </w:r>
+    </w:p>
+    <w:p>
+      <w:pPr>
+        <w:pStyle w:val="ListParagraph"/>
+        <w:numPr>
+          <w:ilvl w:val="1"/>
+          <w:numId w:val="4"/>
+        </w:numPr>
+        <w:spacing w:after="200" w:line="276" w:lineRule="auto"/>
+        <w:contextualSpacing/>
+        <w:rPr>
+          <w:color w:val="0070C0"/>
+        </w:rPr>
+      </w:pPr>
+      <w:r>
+        <w:rPr>
+          <w:color w:val="0070C0"/>
+        </w:rPr>
+        <w:t>Enter IP address for Start and End range</w:t>
+      </w:r>
+    </w:p>
+    <w:p>
+      <w:pPr>
+        <w:pStyle w:val="ListParagraph"/>
+        <w:numPr>
+          <w:ilvl w:val="1"/>
+          <w:numId w:val="4"/>
+        </w:numPr>
+        <w:spacing w:after="200" w:line="276" w:lineRule="auto"/>
+        <w:contextualSpacing/>
+        <w:rPr>
+          <w:color w:val="0070C0"/>
+        </w:rPr>
+      </w:pPr>
+      <w:r>
+        <w:rPr>
+          <w:color w:val="0070C0"/>
+        </w:rPr>
+        <w:t>Add your name or initials in the Description field</w:t>
+      </w:r>
+    </w:p>
+    <w:p>
+      <w:pPr>
+        <w:pStyle w:val="ListParagraph"/>
+        <w:numPr>
+          <w:ilvl w:val="0"/>
+          <w:numId w:val="4"/>
+        </w:numPr>
+        <w:spacing w:after="200" w:line="276" w:lineRule="auto"/>
+        <w:contextualSpacing/>
+        <w:rPr>
+          <w:color w:val="0070C0"/>
+        </w:rPr>
+      </w:pPr>
+      <w:r>
+        <w:rPr>
+          <w:color w:val="0070C0"/>
+        </w:rPr>
+        <w:t xml:space="preserve">Edit </w:t>
+      </w:r>
+      <w:proofErr w:type="spellStart"/>
+      <w:r>
+        <w:rPr>
+          <w:color w:val="0070C0"/>
+        </w:rPr>
+        <w:t>syconfig</w:t>
+      </w:r>
+      <w:proofErr w:type="spellEnd"/>
+      <w:r>
+        <w:rPr>
+          <w:color w:val="0070C0"/>
+        </w:rPr>
+        <w:t xml:space="preserve"> record in order to set Financial System Interface and Authorized Financial Users:</w:t>
+      </w:r>
+    </w:p>
+    <w:p>
+      <w:pPr>
+        <w:pStyle w:val="ListParagraph"/>
+        <w:numPr>
+          <w:ilvl w:val="1"/>
+          <w:numId w:val="4"/>
+        </w:numPr>
+        <w:spacing w:after="200" w:line="276" w:lineRule="auto"/>
+        <w:contextualSpacing/>
+        <w:rPr>
+          <w:color w:val="0070C0"/>
+        </w:rPr>
+      </w:pPr>
+      <w:r>
+        <w:rPr>
+          <w:color w:val="0070C0"/>
+        </w:rPr>
+        <w:t>Rootstock Site Map tab</w:t>
+      </w:r>
+    </w:p>
+    <w:p>
+      <w:pPr>
+        <w:pStyle w:val="ListParagraph"/>
+        <w:numPr>
+          <w:ilvl w:val="1"/>
+          <w:numId w:val="4"/>
+        </w:numPr>
+        <w:spacing w:after="200" w:line="276" w:lineRule="auto"/>
+        <w:contextualSpacing/>
+        <w:rPr>
+          <w:color w:val="0070C0"/>
+        </w:rPr>
+      </w:pPr>
+      <w:r>
+        <w:rPr>
+          <w:color w:val="0070C0"/>
+        </w:rPr>
+        <w:t>Select ‘System Configuration’ menu option in the ‘RS Support Functions’ menu group</w:t>
+      </w:r>
+    </w:p>
+    <w:p>
+      <w:pPr>
+        <w:pStyle w:val="ListParagraph"/>
+        <w:numPr>
+          <w:ilvl w:val="1"/>
+          <w:numId w:val="4"/>
+        </w:numPr>
+        <w:spacing w:after="200" w:line="276" w:lineRule="auto"/>
+        <w:contextualSpacing/>
+        <w:rPr>
+          <w:color w:val="0070C0"/>
+        </w:rPr>
+      </w:pPr>
+      <w:r>
+        <w:rPr>
+          <w:color w:val="0070C0"/>
+        </w:rPr>
+        <w:t>Select Edit on SYCONFIG record</w:t>
+      </w:r>
+    </w:p>
+    <w:p>
+      <w:pPr>
+        <w:pStyle w:val="ListParagraph"/>
+        <w:numPr>
+          <w:ilvl w:val="2"/>
+          <w:numId w:val="4"/>
+        </w:numPr>
+        <w:rPr>
+          <w:color w:val="0070C0"/>
+        </w:rPr>
+      </w:pPr>
+      <w:r>
+        <w:rPr>
+          <w:color w:val="0070C0"/>
+        </w:rPr>
+        <w:t>Set password based on customer CRM record – Get Config Password button</w:t>
+      </w:r>
+    </w:p>
+    <w:p>
+      <w:pPr>
+        <w:pStyle w:val="ListParagraph"/>
+        <w:numPr>
+          <w:ilvl w:val="2"/>
+          <w:numId w:val="4"/>
+        </w:numPr>
+        <w:spacing w:after="200" w:line="276" w:lineRule="auto"/>
+        <w:contextualSpacing/>
+        <w:rPr>
+          <w:color w:val="0070C0"/>
+        </w:rPr>
+      </w:pPr>
+      <w:r>
+        <w:rPr>
+          <w:color w:val="0070C0"/>
+        </w:rPr>
+        <w:t>Set  Financial System Interface to Rootstock</w:t>
+      </w:r>
+    </w:p>
+    <w:p>
+      <w:pPr>
+        <w:pStyle w:val="ListParagraph"/>
+        <w:numPr>
+          <w:ilvl w:val="2"/>
+          <w:numId w:val="4"/>
+        </w:numPr>
+        <w:spacing w:after="200" w:line="276" w:lineRule="auto"/>
+        <w:contextualSpacing/>
+        <w:rPr>
+          <w:color w:val="0070C0"/>
+        </w:rPr>
+      </w:pPr>
+      <w:r>
+        <w:rPr>
+          <w:color w:val="0070C0"/>
+        </w:rPr>
+        <w:t>Set Authorized Financial Users = Number of Authorized Users for RS orgs (or to the number of licenses purchased by customer)</w:t>
+      </w:r>
+    </w:p>
+    <w:p>
+      <w:pPr>
+        <w:pStyle w:val="ListParagraph"/>
+        <w:numPr>
+          <w:ilvl w:val="2"/>
+          <w:numId w:val="4"/>
+        </w:numPr>
+        <w:spacing w:after="200" w:line="276" w:lineRule="auto"/>
+        <w:contextualSpacing/>
+        <w:rPr>
+          <w:strike/>
+          <w:color w:val="0070C0"/>
+          <w:highlight w:val="yellow"/>
+        </w:rPr>
+      </w:pPr>
+      <w:r>
+        <w:rPr>
+          <w:strike/>
+          <w:color w:val="0070C0"/>
+          <w:highlight w:val="yellow"/>
+        </w:rPr>
+        <w:t xml:space="preserve">Note: </w:t>
+      </w:r>
+      <w:proofErr w:type="gramStart"/>
+      <w:r>
+        <w:rPr>
+          <w:strike/>
+          <w:color w:val="0070C0"/>
+          <w:highlight w:val="yellow"/>
+        </w:rPr>
+        <w:t xml:space="preserve">Verify </w:t>
+      </w:r>
+      <w:r>
+        <w:rPr>
+          <w:strike/>
+          <w:color w:val="0070C0"/>
+          <w:highlight w:val="yellow"/>
+        </w:rPr>
+        <w:t xml:space="preserve"> </w:t>
+      </w:r>
+      <w:proofErr w:type="spellStart"/>
+      <w:r>
+        <w:rPr>
+          <w:strike/>
+          <w:color w:val="0070C0"/>
+          <w:highlight w:val="yellow"/>
+        </w:rPr>
+        <w:t>rstk</w:t>
+      </w:r>
+      <w:proofErr w:type="spellEnd"/>
+      <w:proofErr w:type="gramEnd"/>
+      <w:r>
+        <w:rPr>
+          <w:strike/>
+          <w:color w:val="0070C0"/>
+          <w:highlight w:val="yellow"/>
+        </w:rPr>
+        <w:t>__syconfig_</w:t>
+      </w:r>
+      <w:proofErr w:type="spellStart"/>
+      <w:r>
+        <w:rPr>
+          <w:strike/>
+          <w:color w:val="0070C0"/>
+          <w:highlight w:val="yellow"/>
+        </w:rPr>
+        <w:t>quickbooks</w:t>
+      </w:r>
+      <w:proofErr w:type="spellEnd"/>
+      <w:r>
+        <w:rPr>
+          <w:strike/>
+          <w:color w:val="0070C0"/>
+          <w:highlight w:val="yellow"/>
+        </w:rPr>
+        <w:t xml:space="preserve">__c = false.  (not necessary after ticket </w:t>
+      </w:r>
+      <w:r>
+        <w:rPr>
+          <w:strike/>
+          <w:color w:val="0070C0"/>
+          <w:highlight w:val="yellow"/>
+        </w:rPr>
+        <w:t>19061</w:t>
+      </w:r>
+      <w:r>
+        <w:rPr>
+          <w:strike/>
+          <w:color w:val="0070C0"/>
+          <w:highlight w:val="yellow"/>
+        </w:rPr>
+        <w:t xml:space="preserve"> is packaged)</w:t>
+      </w:r>
+    </w:p>
+    <w:p>
+      <w:pPr>
+        <w:pStyle w:val="ListParagraph"/>
+        <w:numPr>
+          <w:ilvl w:val="3"/>
+          <w:numId w:val="4"/>
+        </w:numPr>
+        <w:spacing w:after="200" w:line="276" w:lineRule="auto"/>
+        <w:contextualSpacing/>
+        <w:rPr>
+          <w:strike/>
+          <w:color w:val="0070C0"/>
+          <w:highlight w:val="yellow"/>
+        </w:rPr>
+      </w:pPr>
+      <w:r>
+        <w:rPr>
+          <w:strike/>
+          <w:color w:val="0070C0"/>
+          <w:highlight w:val="yellow"/>
+        </w:rPr>
+        <w:t>Use Workbench to make the change</w:t>
+      </w:r>
+      <w:r>
+        <w:rPr>
+          <w:strike/>
+          <w:color w:val="0070C0"/>
+          <w:highlight w:val="yellow"/>
+        </w:rPr>
+        <w:t>.</w:t>
+      </w:r>
+    </w:p>
+    <w:p>
+      <w:pPr>
+        <w:pStyle w:val="ListParagraph"/>
+        <w:numPr>
+          <w:ilvl w:val="3"/>
+          <w:numId w:val="4"/>
+        </w:numPr>
+        <w:spacing w:after="200" w:line="276" w:lineRule="auto"/>
+        <w:contextualSpacing/>
+        <w:rPr>
+          <w:strike/>
+          <w:color w:val="0070C0"/>
+          <w:highlight w:val="yellow"/>
+        </w:rPr>
+      </w:pPr>
+      <w:r>
+        <w:rPr>
+          <w:strike/>
+          <w:color w:val="0070C0"/>
+          <w:highlight w:val="yellow"/>
+        </w:rPr>
+        <w:t xml:space="preserve">The password must be entered in Workbench.  Do not bypass using triggers because the </w:t>
+      </w:r>
+      <w:proofErr w:type="spellStart"/>
+      <w:r>
+        <w:rPr>
+          <w:strike/>
+          <w:color w:val="0070C0"/>
+          <w:highlight w:val="yellow"/>
+        </w:rPr>
+        <w:t>config</w:t>
+      </w:r>
+      <w:proofErr w:type="spellEnd"/>
+      <w:r>
+        <w:rPr>
+          <w:strike/>
+          <w:color w:val="0070C0"/>
+          <w:highlight w:val="yellow"/>
+        </w:rPr>
+        <w:t>__c Custom Setting will not get updated</w:t>
+      </w:r>
+      <w:r>
+        <w:rPr>
+          <w:strike/>
+          <w:color w:val="0070C0"/>
+          <w:highlight w:val="yellow"/>
+        </w:rPr>
+        <w:t>.</w:t>
+      </w:r>
+    </w:p>
+    <w:p>
+      <w:pPr>
+        <w:pStyle w:val="ListParagraph"/>
+        <w:numPr>
+          <w:ilvl w:val="0"/>
+          <w:numId w:val="4"/>
+        </w:numPr>
+        <w:spacing w:after="200" w:line="276" w:lineRule="auto"/>
+        <w:contextualSpacing/>
+        <w:rPr>
+          <w:color w:val="0070C0"/>
+        </w:rPr>
+      </w:pPr>
+      <w:r>
+        <w:rPr>
+          <w:color w:val="0070C0"/>
+        </w:rPr>
+        <w:t>Import Financials menu records using the Salesforce Data Loader</w:t>
+      </w:r>
+    </w:p>
+    <w:p>
+      <w:pPr>
+        <w:pStyle w:val="ListParagraph"/>
+        <w:numPr>
+          <w:ilvl w:val="1"/>
+          <w:numId w:val="4"/>
+        </w:numPr>
+        <w:spacing w:after="200" w:line="276" w:lineRule="auto"/>
+        <w:contextualSpacing/>
+        <w:rPr>
+          <w:color w:val="0070C0"/>
+        </w:rPr>
+      </w:pPr>
+      <w:r>
+        <w:rPr>
+          <w:color w:val="0070C0"/>
+        </w:rPr>
+        <w:t xml:space="preserve">Be sure to use the correct CSV file based on the Financials version being installed.  Major release versions are in SVN.  </w:t>
+      </w:r>
+    </w:p>
+    <w:p>
+      <w:pPr>
+        <w:pStyle w:val="ListParagraph"/>
+        <w:numPr>
+          <w:ilvl w:val="1"/>
+          <w:numId w:val="4"/>
+        </w:numPr>
+        <w:spacing w:after="200" w:line="276" w:lineRule="auto"/>
+        <w:contextualSpacing/>
+        <w:rPr>
+          <w:color w:val="0070C0"/>
+        </w:rPr>
+      </w:pPr>
+      <w:r>
+        <w:rPr>
+          <w:color w:val="0070C0"/>
+          <w:highlight w:val="yellow"/>
+        </w:rPr>
+        <w:t>If installing an interim release be sure to run any menu scripts for subsequent releases.</w:t>
+      </w:r>
+      <w:r>
+        <w:rPr>
+          <w:color w:val="0070C0"/>
+        </w:rPr>
+        <w:t xml:space="preserve"> </w:t>
+      </w:r>
+    </w:p>
+    <w:p>
+      <w:pPr>
+        <w:pStyle w:val="ListParagraph"/>
+        <w:numPr>
+          <w:ilvl w:val="1"/>
+          <w:numId w:val="4"/>
+        </w:numPr>
+        <w:rPr>
+          <w:color w:val="0070C0"/>
+        </w:rPr>
+      </w:pPr>
+      <w:r>
+        <w:rPr>
+          <w:color w:val="0070C0"/>
+        </w:rPr>
+        <w:t>See ‘Rootstock ERP Package Installation Process’ document for details on using Data Loader</w:t>
+      </w:r>
+    </w:p>
+    <w:p>
+      <w:pPr>
+        <w:numPr>
+          <w:ilvl w:val="0"/>
+          <w:numId w:val="4"/>
+        </w:numPr>
+        <w:spacing w:line="276" w:lineRule="auto"/>
+        <w:rPr>
+          <w:rFonts w:ascii="Calibri" w:hAnsi="Calibri" w:cs="Times New Roman"/>
+          <w:color w:val="0070C0"/>
+        </w:rPr>
+      </w:pPr>
+      <w:r>
+        <w:rPr>
+          <w:rFonts w:ascii="Calibri" w:hAnsi="Calibri" w:cs="Times New Roman"/>
+          <w:color w:val="0070C0"/>
+        </w:rPr>
+        <w:t>Install "S</w:t>
+      </w:r>
+      <w:r>
+        <w:rPr>
+          <w:rFonts w:ascii="Calibri" w:hAnsi="Calibri" w:cs="Times New Roman"/>
+          <w:color w:val="0070C0"/>
+        </w:rPr>
+        <w:t>-D</w:t>
+      </w:r>
+      <w:r>
+        <w:rPr>
+          <w:rFonts w:ascii="Calibri" w:hAnsi="Calibri" w:cs="Times New Roman"/>
+          <w:color w:val="0070C0"/>
+        </w:rPr>
+        <w:t>ocs" package from the Salesforce AppExchange on to your Salesforce org</w:t>
+      </w:r>
+    </w:p>
+    <w:p>
+      <w:pPr>
+        <w:numPr>
+          <w:ilvl w:val="1"/>
+          <w:numId w:val="4"/>
+        </w:numPr>
+        <w:spacing w:line="276" w:lineRule="auto"/>
+        <w:contextualSpacing/>
+        <w:rPr>
+          <w:rFonts w:ascii="Calibri" w:hAnsi="Calibri" w:cs="Times New Roman"/>
+          <w:color w:val="0070C0"/>
+        </w:rPr>
+      </w:pPr>
+      <w:r>
+        <w:rPr>
+          <w:rFonts w:ascii="Calibri" w:hAnsi="Calibri" w:cs="Times New Roman"/>
+          <w:color w:val="0070C0"/>
+        </w:rPr>
+        <w:t>Setup &gt; App Setup &gt; AppExchange Marketplace OR</w:t>
+      </w:r>
+      <w:r>
+        <w:rPr>
+          <w:rFonts w:ascii="Calibri" w:hAnsi="Calibri" w:cs="Times New Roman"/>
+          <w:color w:val="0070C0"/>
+        </w:rPr>
+        <w:br/>
+        <w:t>Setup &gt; Build &gt; AppExchange Marketplace</w:t>
+      </w:r>
+    </w:p>
+    <w:p>
+      <w:pPr>
+        <w:numPr>
+          <w:ilvl w:val="1"/>
+          <w:numId w:val="4"/>
+        </w:numPr>
+        <w:spacing w:line="276" w:lineRule="auto"/>
+        <w:contextualSpacing/>
+        <w:rPr>
+          <w:rFonts w:ascii="Calibri" w:hAnsi="Calibri" w:cs="Times New Roman"/>
+          <w:color w:val="0070C0"/>
+        </w:rPr>
+      </w:pPr>
+      <w:r>
+        <w:rPr>
+          <w:rFonts w:ascii="Calibri" w:hAnsi="Calibri" w:cs="Times New Roman"/>
+          <w:color w:val="0070C0"/>
+        </w:rPr>
+        <w:t xml:space="preserve">Search for </w:t>
+      </w:r>
+      <w:proofErr w:type="spellStart"/>
+      <w:r>
+        <w:rPr>
+          <w:rFonts w:ascii="Calibri" w:hAnsi="Calibri" w:cs="Times New Roman"/>
+          <w:color w:val="0070C0"/>
+        </w:rPr>
+        <w:t>Sdocs</w:t>
+      </w:r>
+      <w:proofErr w:type="spellEnd"/>
+      <w:r>
+        <w:rPr>
+          <w:rFonts w:ascii="Calibri" w:hAnsi="Calibri" w:cs="Times New Roman"/>
+          <w:color w:val="0070C0"/>
+        </w:rPr>
+        <w:t xml:space="preserve"> and select ‘Get It Now’ </w:t>
+      </w:r>
+    </w:p>
+    <w:p>
+      <w:pPr>
+        <w:numPr>
+          <w:ilvl w:val="1"/>
+          <w:numId w:val="4"/>
+        </w:numPr>
+        <w:spacing w:line="276" w:lineRule="auto"/>
+        <w:contextualSpacing/>
+        <w:rPr>
+          <w:rFonts w:ascii="Calibri" w:hAnsi="Calibri" w:cs="Times New Roman"/>
+          <w:color w:val="0070C0"/>
+        </w:rPr>
+      </w:pPr>
+      <w:r>
+        <w:rPr>
+          <w:rFonts w:ascii="Calibri" w:hAnsi="Calibri" w:cs="Times New Roman"/>
+          <w:color w:val="0070C0"/>
+        </w:rPr>
+        <w:t>If installing on a sandbox:</w:t>
+      </w:r>
+    </w:p>
+    <w:p>
+      <w:pPr>
+        <w:pStyle w:val="ListParagraph"/>
+        <w:numPr>
+          <w:ilvl w:val="2"/>
+          <w:numId w:val="4"/>
+        </w:numPr>
+        <w:spacing w:line="276" w:lineRule="auto"/>
+        <w:contextualSpacing/>
+        <w:rPr>
+          <w:color w:val="0070C0"/>
+        </w:rPr>
+      </w:pPr>
+      <w:r>
+        <w:rPr>
+          <w:color w:val="0070C0"/>
+        </w:rPr>
+        <w:t>Log into the AppExchange using your personal ‘production’ credentials</w:t>
+      </w:r>
+      <w:r>
+        <w:rPr>
+          <w:color w:val="0070C0"/>
+        </w:rPr>
+        <w:t xml:space="preserve"> or the customer’s production credentials</w:t>
+      </w:r>
+    </w:p>
+    <w:p>
+      <w:pPr>
+        <w:pStyle w:val="ListParagraph"/>
+        <w:numPr>
+          <w:ilvl w:val="2"/>
+          <w:numId w:val="4"/>
+        </w:numPr>
+        <w:spacing w:line="276" w:lineRule="auto"/>
+        <w:contextualSpacing/>
+        <w:rPr>
+          <w:color w:val="0070C0"/>
+        </w:rPr>
+      </w:pPr>
+      <w:r>
+        <w:rPr>
+          <w:color w:val="0070C0"/>
+        </w:rPr>
+        <w:t xml:space="preserve">Select the Sandbox option </w:t>
+      </w:r>
+    </w:p>
+    <w:p>
+      <w:pPr>
+        <w:pStyle w:val="ListParagraph"/>
+        <w:numPr>
+          <w:ilvl w:val="2"/>
+          <w:numId w:val="4"/>
+        </w:numPr>
+        <w:spacing w:line="276" w:lineRule="auto"/>
+        <w:contextualSpacing/>
+        <w:rPr>
+          <w:color w:val="0070C0"/>
+        </w:rPr>
+      </w:pPr>
+      <w:r>
+        <w:rPr>
+          <w:color w:val="0070C0"/>
+        </w:rPr>
+        <w:t>Enter your sandbox credentials when prompted</w:t>
+      </w:r>
+    </w:p>
+    <w:p>
+      <w:pPr>
+        <w:pStyle w:val="ListParagraph"/>
+        <w:numPr>
+          <w:ilvl w:val="1"/>
+          <w:numId w:val="4"/>
+        </w:numPr>
+        <w:spacing w:line="276" w:lineRule="auto"/>
+        <w:contextualSpacing/>
+        <w:rPr>
+          <w:color w:val="0070C0"/>
+        </w:rPr>
+      </w:pPr>
+      <w:r>
+        <w:rPr>
+          <w:color w:val="0070C0"/>
+        </w:rPr>
+        <w:t>Select ‘Install for Specific Profiles...’ option and apply Financials permissions to profiles:</w:t>
+      </w:r>
+    </w:p>
+    <w:p>
+      <w:pPr>
+        <w:pStyle w:val="ListParagraph"/>
+        <w:numPr>
+          <w:ilvl w:val="2"/>
+          <w:numId w:val="4"/>
+        </w:numPr>
+        <w:spacing w:line="276" w:lineRule="auto"/>
+        <w:contextualSpacing/>
+        <w:rPr>
+          <w:color w:val="0070C0"/>
+        </w:rPr>
+      </w:pPr>
+      <w:r>
+        <w:rPr>
+          <w:color w:val="0070C0"/>
+        </w:rPr>
+        <w:t>Select ‘</w:t>
+      </w:r>
+      <w:r>
+        <w:rPr>
+          <w:color w:val="0070C0"/>
+        </w:rPr>
+        <w:t>F</w:t>
+      </w:r>
+      <w:r>
+        <w:rPr>
+          <w:color w:val="0070C0"/>
+        </w:rPr>
+        <w:t>ull Access ‘ access level for the following:</w:t>
+      </w:r>
+    </w:p>
+    <w:p>
+      <w:pPr>
+        <w:pStyle w:val="ListParagraph"/>
+        <w:numPr>
+          <w:ilvl w:val="3"/>
+          <w:numId w:val="4"/>
+        </w:numPr>
+        <w:spacing w:line="276" w:lineRule="auto"/>
+        <w:contextualSpacing/>
+        <w:rPr>
+          <w:color w:val="0070C0"/>
+        </w:rPr>
+      </w:pPr>
+      <w:r>
+        <w:rPr>
+          <w:color w:val="0070C0"/>
+        </w:rPr>
+        <w:lastRenderedPageBreak/>
+        <w:t>RSF Standard Platform User - Full Access</w:t>
+      </w:r>
+    </w:p>
+    <w:p>
+      <w:pPr>
+        <w:pStyle w:val="ListParagraph"/>
+        <w:numPr>
+          <w:ilvl w:val="3"/>
+          <w:numId w:val="4"/>
+        </w:numPr>
+        <w:spacing w:line="276" w:lineRule="auto"/>
+        <w:contextualSpacing/>
+        <w:rPr>
+          <w:color w:val="0070C0"/>
+        </w:rPr>
+      </w:pPr>
+      <w:r>
+        <w:rPr>
+          <w:color w:val="0070C0"/>
+        </w:rPr>
+        <w:t>RSF Standard User - Full Access</w:t>
+      </w:r>
+    </w:p>
+    <w:p>
+      <w:pPr>
+        <w:pStyle w:val="ListParagraph"/>
+        <w:numPr>
+          <w:ilvl w:val="3"/>
+          <w:numId w:val="4"/>
+        </w:numPr>
+        <w:spacing w:line="276" w:lineRule="auto"/>
+        <w:contextualSpacing/>
+        <w:rPr>
+          <w:color w:val="0070C0"/>
+        </w:rPr>
+      </w:pPr>
+      <w:r>
+        <w:rPr>
+          <w:color w:val="0070C0"/>
+        </w:rPr>
+        <w:t>And any other existing customer profiles needing access to Financials based on customer requirements</w:t>
+      </w:r>
+    </w:p>
+    <w:p>
+      <w:pPr>
+        <w:pStyle w:val="ListParagraph"/>
+        <w:numPr>
+          <w:ilvl w:val="1"/>
+          <w:numId w:val="4"/>
+        </w:numPr>
+        <w:spacing w:line="276" w:lineRule="auto"/>
+        <w:contextualSpacing/>
+        <w:rPr>
+          <w:color w:val="0070C0"/>
+        </w:rPr>
+      </w:pPr>
+      <w:r>
+        <w:rPr>
+          <w:color w:val="0070C0"/>
+        </w:rPr>
+        <w:t>Select Install</w:t>
+      </w:r>
+    </w:p>
+    <w:p>
+      <w:pPr>
+        <w:pStyle w:val="ListParagraph"/>
+        <w:numPr>
+          <w:ilvl w:val="1"/>
+          <w:numId w:val="4"/>
+        </w:numPr>
+        <w:spacing w:line="276" w:lineRule="auto"/>
+        <w:contextualSpacing/>
+        <w:rPr>
+          <w:color w:val="0070C0"/>
+        </w:rPr>
+      </w:pPr>
+      <w:r>
+        <w:rPr>
+          <w:color w:val="0070C0"/>
+        </w:rPr>
+        <w:t>An email will be sent when the installation completes (about 10 minutes)</w:t>
+      </w:r>
+    </w:p>
+    <w:p>
+      <w:pPr>
+        <w:numPr>
+          <w:ilvl w:val="1"/>
+          <w:numId w:val="4"/>
+        </w:numPr>
+        <w:spacing w:line="276" w:lineRule="auto"/>
+        <w:contextualSpacing/>
+        <w:rPr>
+          <w:rFonts w:ascii="Calibri" w:hAnsi="Calibri" w:cs="Times New Roman"/>
+          <w:color w:val="0070C0"/>
+        </w:rPr>
+      </w:pPr>
+      <w:r>
+        <w:rPr>
+          <w:color w:val="0070C0"/>
+        </w:rPr>
+        <w:t xml:space="preserve">The S-Docs package must be </w:t>
+      </w:r>
+      <w:proofErr w:type="gramStart"/>
+      <w:r>
+        <w:rPr>
+          <w:color w:val="0070C0"/>
+        </w:rPr>
+        <w:t xml:space="preserve">configured </w:t>
+      </w:r>
+      <w:r>
+        <w:rPr>
+          <w:color w:val="0070C0"/>
+        </w:rPr>
+        <w:t xml:space="preserve"> –</w:t>
+      </w:r>
+      <w:proofErr w:type="gramEnd"/>
+      <w:r>
+        <w:rPr>
+          <w:color w:val="0070C0"/>
+        </w:rPr>
+        <w:t xml:space="preserve"> See ‘S-Docs - RS Check Template Steps’ document</w:t>
+      </w:r>
+      <w:r>
+        <w:rPr>
+          <w:color w:val="0070C0"/>
+        </w:rPr>
+        <w:t>.</w:t>
+      </w:r>
+    </w:p>
+    <w:p>
+      <w:pPr>
+        <w:numPr>
+          <w:ilvl w:val="2"/>
+          <w:numId w:val="4"/>
+        </w:numPr>
+        <w:spacing w:line="276" w:lineRule="auto"/>
+        <w:contextualSpacing/>
+        <w:rPr>
+          <w:rFonts w:ascii="Calibri" w:hAnsi="Calibri" w:cs="Times New Roman"/>
+          <w:color w:val="0070C0"/>
+        </w:rPr>
+      </w:pPr>
+      <w:r>
+        <w:rPr>
+          <w:color w:val="0070C0"/>
+        </w:rPr>
+        <w:t>Note: If there is a delay in opening the document with a message ‘connecting to printer’, then press ESC key to continue.</w:t>
+      </w:r>
+    </w:p>
+    <w:p>
+      <w:pPr>
+        <w:numPr>
+          <w:ilvl w:val="1"/>
+          <w:numId w:val="4"/>
+        </w:numPr>
+        <w:spacing w:line="276" w:lineRule="auto"/>
+        <w:contextualSpacing/>
+        <w:rPr>
+          <w:rFonts w:ascii="Calibri" w:hAnsi="Calibri" w:cs="Times New Roman"/>
+          <w:color w:val="0070C0"/>
+        </w:rPr>
+      </w:pPr>
+      <w:r>
+        <w:rPr>
+          <w:color w:val="0070C0"/>
+        </w:rPr>
+        <w:t xml:space="preserve">Perform configuration of S-Docs package till </w:t>
+      </w:r>
+      <w:r>
+        <w:rPr>
+          <w:color w:val="0070C0"/>
+        </w:rPr>
+        <w:t>‘</w:t>
+      </w:r>
+      <w:r>
+        <w:rPr>
+          <w:color w:val="0070C0"/>
+        </w:rPr>
+        <w:t>Step 4</w:t>
+      </w:r>
+      <w:r>
+        <w:rPr>
+          <w:color w:val="0070C0"/>
+        </w:rPr>
+        <w:t>’</w:t>
+      </w:r>
+      <w:r>
+        <w:rPr>
+          <w:color w:val="0070C0"/>
+        </w:rPr>
+        <w:t xml:space="preserve"> according to document mentioned above.</w:t>
+      </w:r>
+    </w:p>
+    <w:p>
+      <w:pPr>
+        <w:pStyle w:val="ListParagraph"/>
+        <w:numPr>
+          <w:ilvl w:val="0"/>
+          <w:numId w:val="4"/>
+        </w:numPr>
+        <w:rPr>
+          <w:color w:val="0070C0"/>
+        </w:rPr>
+      </w:pPr>
+      <w:r>
+        <w:rPr>
+          <w:color w:val="0070C0"/>
+        </w:rPr>
+        <w:t>Disable ‘</w:t>
+      </w:r>
+      <w:r>
+        <w:rPr>
+          <w:color w:val="0070C0"/>
+        </w:rPr>
+        <w:t>Files uploaded to the Attachments related list on records are uploaded as Salesforce Files, not as attachments</w:t>
+      </w:r>
+      <w:r>
+        <w:rPr>
+          <w:color w:val="0070C0"/>
+        </w:rPr>
+        <w:t xml:space="preserve">’ </w:t>
+      </w:r>
+    </w:p>
+    <w:p>
+      <w:pPr>
+        <w:pStyle w:val="ListParagraph"/>
+        <w:numPr>
+          <w:ilvl w:val="1"/>
+          <w:numId w:val="4"/>
+        </w:numPr>
+        <w:rPr>
+          <w:color w:val="0070C0"/>
+        </w:rPr>
+      </w:pPr>
+      <w:r>
+        <w:rPr>
+          <w:color w:val="0070C0"/>
+        </w:rPr>
+        <w:t>ONLY IF THIS IS A NEW ORG OR A CUSTOMER NEW TO SALESFORCE</w:t>
+      </w:r>
+    </w:p>
+    <w:p>
+      <w:pPr>
+        <w:pStyle w:val="ListParagraph"/>
+        <w:numPr>
+          <w:ilvl w:val="1"/>
+          <w:numId w:val="4"/>
+        </w:numPr>
+        <w:rPr>
+          <w:color w:val="0070C0"/>
+        </w:rPr>
+      </w:pPr>
+      <w:r>
+        <w:rPr>
+          <w:color w:val="0070C0"/>
+        </w:rPr>
+        <w:t>Customize &gt; Salesforce Files &gt; Settings &gt; General Settings</w:t>
+      </w:r>
+    </w:p>
+    <w:p>
+      <w:pPr>
+        <w:pStyle w:val="ListParagraph"/>
+        <w:numPr>
+          <w:ilvl w:val="1"/>
+          <w:numId w:val="4"/>
+        </w:numPr>
+        <w:rPr>
+          <w:color w:val="0070C0"/>
+        </w:rPr>
+      </w:pPr>
+      <w:r>
+        <w:rPr>
+          <w:color w:val="0070C0"/>
+        </w:rPr>
+        <w:t>Ref: ticket 18159</w:t>
+      </w:r>
+    </w:p>
+    <w:p>
+      <w:pPr>
+        <w:pStyle w:val="ListParagraph"/>
+        <w:numPr>
+          <w:ilvl w:val="0"/>
+          <w:numId w:val="4"/>
+        </w:numPr>
+        <w:rPr>
+          <w:color w:val="0070C0"/>
+        </w:rPr>
+      </w:pPr>
+      <w:r>
+        <w:rPr>
+          <w:color w:val="0070C0"/>
+        </w:rPr>
+        <w:t>Compile all classes</w:t>
+      </w:r>
+    </w:p>
+    <w:p>
+      <w:pPr>
+        <w:pStyle w:val="ListParagraph"/>
+        <w:numPr>
+          <w:ilvl w:val="0"/>
+          <w:numId w:val="4"/>
+        </w:numPr>
+        <w:rPr>
+          <w:color w:val="0070C0"/>
+        </w:rPr>
+      </w:pPr>
+      <w:r>
+        <w:rPr>
+          <w:color w:val="0070C0"/>
+        </w:rPr>
+        <w:t>Edit all RSF Profiles and set the following:</w:t>
       </w:r>
       <w:bookmarkStart w:id="0" w:name="_GoBack"/>
       <w:bookmarkEnd w:id="0"/>
-      <w:r>
-        <w:rPr>
-          <w:color w:val="0070C0"/>
-          <w:highlight w:val="yellow"/>
-        </w:rPr>
-        <w:t>s original value if it was changed,</w:t>
-      </w:r>
-    </w:p>
-    <w:p>
-      <w:pPr>
-        <w:pStyle w:val="ListParagraph"/>
-        <w:numPr>
-          <w:ilvl w:val="0"/>
-          <w:numId w:val="4"/>
-        </w:numPr>
-        <w:spacing w:after="200" w:line="276" w:lineRule="auto"/>
-        <w:contextualSpacing/>
-        <w:rPr>
-          <w:color w:val="0070C0"/>
-        </w:rPr>
-      </w:pPr>
-      <w:r>
-        <w:rPr>
-          <w:color w:val="0070C0"/>
-        </w:rPr>
-        <w:t>Add IP address to Network Address to avoid using a token</w:t>
-      </w:r>
-    </w:p>
-    <w:p>
-      <w:pPr>
-        <w:pStyle w:val="ListParagraph"/>
-        <w:numPr>
-          <w:ilvl w:val="1"/>
-          <w:numId w:val="4"/>
-        </w:numPr>
-        <w:spacing w:after="200" w:line="276" w:lineRule="auto"/>
-        <w:contextualSpacing/>
-        <w:rPr>
-          <w:color w:val="0070C0"/>
-        </w:rPr>
-      </w:pPr>
-      <w:r>
-        <w:rPr>
-          <w:color w:val="0070C0"/>
-        </w:rPr>
-        <w:t>Setup &gt; Administer &gt; Security Controls &gt; Network Access</w:t>
-      </w:r>
-    </w:p>
-    <w:p>
-      <w:pPr>
-        <w:pStyle w:val="ListParagraph"/>
-        <w:numPr>
-          <w:ilvl w:val="1"/>
-          <w:numId w:val="4"/>
-        </w:numPr>
-        <w:spacing w:after="200" w:line="276" w:lineRule="auto"/>
-        <w:contextualSpacing/>
-        <w:rPr>
-          <w:color w:val="0070C0"/>
-        </w:rPr>
-      </w:pPr>
-      <w:r>
-        <w:rPr>
-          <w:color w:val="0070C0"/>
-        </w:rPr>
-        <w:t>Use whatismyip.com to get current IP address</w:t>
-      </w:r>
-    </w:p>
-    <w:p>
-      <w:pPr>
-        <w:pStyle w:val="ListParagraph"/>
-        <w:numPr>
-          <w:ilvl w:val="1"/>
-          <w:numId w:val="4"/>
-        </w:numPr>
-        <w:spacing w:after="200" w:line="276" w:lineRule="auto"/>
-        <w:contextualSpacing/>
-        <w:rPr>
-          <w:color w:val="0070C0"/>
-        </w:rPr>
-      </w:pPr>
-      <w:r>
-        <w:rPr>
-          <w:color w:val="0070C0"/>
-        </w:rPr>
-        <w:t>Enter IP address for Start and End range</w:t>
-      </w:r>
-    </w:p>
-    <w:p>
-      <w:pPr>
-        <w:pStyle w:val="ListParagraph"/>
-        <w:numPr>
-          <w:ilvl w:val="1"/>
-          <w:numId w:val="4"/>
-        </w:numPr>
-        <w:spacing w:after="200" w:line="276" w:lineRule="auto"/>
-        <w:contextualSpacing/>
-        <w:rPr>
-          <w:color w:val="0070C0"/>
-        </w:rPr>
-      </w:pPr>
-      <w:r>
-        <w:rPr>
-          <w:color w:val="0070C0"/>
-        </w:rPr>
-        <w:t>Add your name or initials in the Description field</w:t>
-      </w:r>
-    </w:p>
-    <w:p>
-      <w:pPr>
-        <w:pStyle w:val="ListParagraph"/>
-        <w:numPr>
-          <w:ilvl w:val="0"/>
-          <w:numId w:val="4"/>
-        </w:numPr>
-        <w:spacing w:after="200" w:line="276" w:lineRule="auto"/>
-        <w:contextualSpacing/>
-        <w:rPr>
-          <w:color w:val="0070C0"/>
-        </w:rPr>
-      </w:pPr>
-      <w:r>
-        <w:rPr>
-          <w:color w:val="0070C0"/>
-        </w:rPr>
-        <w:t xml:space="preserve">Edit </w:t>
-      </w:r>
-      <w:proofErr w:type="spellStart"/>
-      <w:r>
-        <w:rPr>
-          <w:color w:val="0070C0"/>
-        </w:rPr>
-        <w:t>syconfig</w:t>
-      </w:r>
-      <w:proofErr w:type="spellEnd"/>
-      <w:r>
-        <w:rPr>
-          <w:color w:val="0070C0"/>
-        </w:rPr>
-        <w:t xml:space="preserve"> record in order to set Financial System Interface and Authorized Financial Users:</w:t>
-      </w:r>
-    </w:p>
-    <w:p>
-      <w:pPr>
-        <w:pStyle w:val="ListParagraph"/>
-        <w:numPr>
-          <w:ilvl w:val="1"/>
-          <w:numId w:val="4"/>
-        </w:numPr>
-        <w:spacing w:after="200" w:line="276" w:lineRule="auto"/>
-        <w:contextualSpacing/>
-        <w:rPr>
-          <w:color w:val="0070C0"/>
-        </w:rPr>
-      </w:pPr>
-      <w:r>
-        <w:rPr>
-          <w:color w:val="0070C0"/>
-        </w:rPr>
-        <w:t>Rootstock Site Map tab</w:t>
-      </w:r>
-    </w:p>
-    <w:p>
-      <w:pPr>
-        <w:pStyle w:val="ListParagraph"/>
-        <w:numPr>
-          <w:ilvl w:val="1"/>
-          <w:numId w:val="4"/>
-        </w:numPr>
-        <w:spacing w:after="200" w:line="276" w:lineRule="auto"/>
-        <w:contextualSpacing/>
-        <w:rPr>
-          <w:color w:val="0070C0"/>
-        </w:rPr>
-      </w:pPr>
-      <w:r>
-        <w:rPr>
-          <w:color w:val="0070C0"/>
-        </w:rPr>
-        <w:t>Select ‘System Configuration’ menu option in the ‘RS Support Functions’ menu group</w:t>
-      </w:r>
-    </w:p>
-    <w:p>
-      <w:pPr>
-        <w:pStyle w:val="ListParagraph"/>
-        <w:numPr>
-          <w:ilvl w:val="1"/>
-          <w:numId w:val="4"/>
-        </w:numPr>
-        <w:spacing w:after="200" w:line="276" w:lineRule="auto"/>
-        <w:contextualSpacing/>
-        <w:rPr>
-          <w:color w:val="0070C0"/>
-        </w:rPr>
-      </w:pPr>
-      <w:r>
-        <w:rPr>
-          <w:color w:val="0070C0"/>
-        </w:rPr>
-        <w:t>Select Edit on SYCONFIG record</w:t>
-      </w:r>
-    </w:p>
-    <w:p>
-      <w:pPr>
-        <w:pStyle w:val="ListParagraph"/>
-        <w:numPr>
-          <w:ilvl w:val="2"/>
-          <w:numId w:val="4"/>
-        </w:numPr>
-        <w:rPr>
-          <w:color w:val="0070C0"/>
-        </w:rPr>
-      </w:pPr>
-      <w:r>
-        <w:rPr>
-          <w:color w:val="0070C0"/>
-        </w:rPr>
-        <w:t>Set password based on customer CRM record – Get Config Password button</w:t>
-      </w:r>
-    </w:p>
-    <w:p>
-      <w:pPr>
-        <w:pStyle w:val="ListParagraph"/>
-        <w:numPr>
-          <w:ilvl w:val="2"/>
-          <w:numId w:val="4"/>
-        </w:numPr>
-        <w:spacing w:after="200" w:line="276" w:lineRule="auto"/>
-        <w:contextualSpacing/>
-        <w:rPr>
-          <w:color w:val="0070C0"/>
-        </w:rPr>
-      </w:pPr>
-      <w:r>
-        <w:rPr>
-          <w:color w:val="0070C0"/>
-        </w:rPr>
-        <w:t>Set  Financial System Interface to Rootstock</w:t>
-      </w:r>
-    </w:p>
-    <w:p>
-      <w:pPr>
-        <w:pStyle w:val="ListParagraph"/>
-        <w:numPr>
-          <w:ilvl w:val="2"/>
-          <w:numId w:val="4"/>
-        </w:numPr>
-        <w:spacing w:after="200" w:line="276" w:lineRule="auto"/>
-        <w:contextualSpacing/>
-        <w:rPr>
-          <w:color w:val="0070C0"/>
-        </w:rPr>
-      </w:pPr>
-      <w:r>
-        <w:rPr>
-          <w:color w:val="0070C0"/>
-        </w:rPr>
-        <w:t>Set Authorized Financial Users = Number of Authorized Users for RS orgs (or to the number of licenses purchased by customer)</w:t>
-      </w:r>
-    </w:p>
-    <w:p>
-      <w:pPr>
-        <w:pStyle w:val="ListParagraph"/>
-        <w:numPr>
-          <w:ilvl w:val="2"/>
-          <w:numId w:val="4"/>
-        </w:numPr>
-        <w:spacing w:after="200" w:line="276" w:lineRule="auto"/>
-        <w:contextualSpacing/>
-        <w:rPr>
-          <w:strike/>
-          <w:color w:val="0070C0"/>
-          <w:highlight w:val="yellow"/>
-        </w:rPr>
-      </w:pPr>
-      <w:r>
-        <w:rPr>
-          <w:strike/>
-          <w:color w:val="0070C0"/>
-          <w:highlight w:val="yellow"/>
-        </w:rPr>
-        <w:t xml:space="preserve">Note: </w:t>
-      </w:r>
-      <w:proofErr w:type="gramStart"/>
-      <w:r>
-        <w:rPr>
-          <w:strike/>
-          <w:color w:val="0070C0"/>
-          <w:highlight w:val="yellow"/>
-        </w:rPr>
-        <w:t xml:space="preserve">Verify </w:t>
-      </w:r>
-      <w:r>
-        <w:rPr>
-          <w:strike/>
-          <w:color w:val="0070C0"/>
-          <w:highlight w:val="yellow"/>
-        </w:rPr>
-        <w:t xml:space="preserve"> </w:t>
-      </w:r>
-      <w:proofErr w:type="spellStart"/>
-      <w:r>
-        <w:rPr>
-          <w:strike/>
-          <w:color w:val="0070C0"/>
-          <w:highlight w:val="yellow"/>
-        </w:rPr>
-        <w:t>rstk</w:t>
-      </w:r>
-      <w:proofErr w:type="spellEnd"/>
-      <w:proofErr w:type="gramEnd"/>
-      <w:r>
-        <w:rPr>
-          <w:strike/>
-          <w:color w:val="0070C0"/>
-          <w:highlight w:val="yellow"/>
-        </w:rPr>
-        <w:t>__syconfig_</w:t>
-      </w:r>
-      <w:proofErr w:type="spellStart"/>
-      <w:r>
-        <w:rPr>
-          <w:strike/>
-          <w:color w:val="0070C0"/>
-          <w:highlight w:val="yellow"/>
-        </w:rPr>
-        <w:t>quickbooks</w:t>
-      </w:r>
-      <w:proofErr w:type="spellEnd"/>
-      <w:r>
-        <w:rPr>
-          <w:strike/>
-          <w:color w:val="0070C0"/>
-          <w:highlight w:val="yellow"/>
-        </w:rPr>
-        <w:t xml:space="preserve">__c = false.  (not necessary after ticket </w:t>
-      </w:r>
-      <w:r>
-        <w:rPr>
-          <w:strike/>
-          <w:color w:val="0070C0"/>
-          <w:highlight w:val="yellow"/>
-        </w:rPr>
-        <w:t>19061</w:t>
-      </w:r>
-      <w:r>
-        <w:rPr>
-          <w:strike/>
-          <w:color w:val="0070C0"/>
-          <w:highlight w:val="yellow"/>
-        </w:rPr>
-        <w:t xml:space="preserve"> is packaged)</w:t>
-      </w:r>
-    </w:p>
-    <w:p>
-      <w:pPr>
-        <w:pStyle w:val="ListParagraph"/>
-        <w:numPr>
-          <w:ilvl w:val="3"/>
-          <w:numId w:val="4"/>
-        </w:numPr>
-        <w:spacing w:after="200" w:line="276" w:lineRule="auto"/>
-        <w:contextualSpacing/>
-        <w:rPr>
-          <w:strike/>
-          <w:color w:val="0070C0"/>
-          <w:highlight w:val="yellow"/>
-        </w:rPr>
-      </w:pPr>
-      <w:r>
-        <w:rPr>
-          <w:strike/>
-          <w:color w:val="0070C0"/>
-          <w:highlight w:val="yellow"/>
-        </w:rPr>
-        <w:t>Use Workbench to make the change</w:t>
-      </w:r>
-      <w:r>
-        <w:rPr>
-          <w:strike/>
-          <w:color w:val="0070C0"/>
-          <w:highlight w:val="yellow"/>
-        </w:rPr>
-        <w:t>.</w:t>
-      </w:r>
-    </w:p>
-    <w:p>
-      <w:pPr>
-        <w:pStyle w:val="ListParagraph"/>
-        <w:numPr>
-          <w:ilvl w:val="3"/>
-          <w:numId w:val="4"/>
-        </w:numPr>
-        <w:spacing w:after="200" w:line="276" w:lineRule="auto"/>
-        <w:contextualSpacing/>
-        <w:rPr>
-          <w:strike/>
-          <w:color w:val="0070C0"/>
-          <w:highlight w:val="yellow"/>
-        </w:rPr>
-      </w:pPr>
-      <w:r>
-        <w:rPr>
-          <w:strike/>
-          <w:color w:val="0070C0"/>
-          <w:highlight w:val="yellow"/>
-        </w:rPr>
-        <w:t xml:space="preserve">The password must be entered in Workbench.  Do not bypass using triggers because the </w:t>
-      </w:r>
-      <w:proofErr w:type="spellStart"/>
-      <w:r>
-        <w:rPr>
-          <w:strike/>
-          <w:color w:val="0070C0"/>
-          <w:highlight w:val="yellow"/>
-        </w:rPr>
-        <w:t>config</w:t>
-      </w:r>
-      <w:proofErr w:type="spellEnd"/>
-      <w:r>
-        <w:rPr>
-          <w:strike/>
-          <w:color w:val="0070C0"/>
-          <w:highlight w:val="yellow"/>
-        </w:rPr>
-        <w:t>__c Custom Setting will not get updated</w:t>
-      </w:r>
-      <w:r>
-        <w:rPr>
-          <w:strike/>
-          <w:color w:val="0070C0"/>
-          <w:highlight w:val="yellow"/>
-        </w:rPr>
-        <w:t>.</w:t>
-      </w:r>
-    </w:p>
-    <w:p>
-      <w:pPr>
-        <w:pStyle w:val="ListParagraph"/>
-        <w:numPr>
-          <w:ilvl w:val="0"/>
-          <w:numId w:val="4"/>
-        </w:numPr>
-        <w:spacing w:after="200" w:line="276" w:lineRule="auto"/>
-        <w:contextualSpacing/>
-        <w:rPr>
-          <w:color w:val="0070C0"/>
-        </w:rPr>
-      </w:pPr>
-      <w:r>
-        <w:rPr>
-          <w:color w:val="0070C0"/>
-        </w:rPr>
-        <w:t>Import Financials menu records using the Salesforce Data Loader</w:t>
-      </w:r>
-    </w:p>
-    <w:p>
-      <w:pPr>
-        <w:pStyle w:val="ListParagraph"/>
-        <w:numPr>
-          <w:ilvl w:val="1"/>
-          <w:numId w:val="4"/>
-        </w:numPr>
-        <w:spacing w:after="200" w:line="276" w:lineRule="auto"/>
-        <w:contextualSpacing/>
-        <w:rPr>
-          <w:color w:val="0070C0"/>
-        </w:rPr>
-      </w:pPr>
-      <w:r>
-        <w:rPr>
-          <w:color w:val="0070C0"/>
-        </w:rPr>
-        <w:t xml:space="preserve">Be sure to use the correct CSV file based on the Financials version being installed.  Major release versions are in SVN.  </w:t>
-      </w:r>
-    </w:p>
-    <w:p>
-      <w:pPr>
-        <w:pStyle w:val="ListParagraph"/>
-        <w:numPr>
-          <w:ilvl w:val="1"/>
-          <w:numId w:val="4"/>
-        </w:numPr>
-        <w:spacing w:after="200" w:line="276" w:lineRule="auto"/>
-        <w:contextualSpacing/>
-        <w:rPr>
-          <w:color w:val="0070C0"/>
-        </w:rPr>
-      </w:pPr>
-      <w:r>
-        <w:rPr>
-          <w:color w:val="0070C0"/>
-          <w:highlight w:val="yellow"/>
-        </w:rPr>
-        <w:t>If installing an interim release be sure to run any menu scripts for subsequent releases.</w:t>
-      </w:r>
-      <w:r>
-        <w:rPr>
-          <w:color w:val="0070C0"/>
-        </w:rPr>
-        <w:t xml:space="preserve"> </w:t>
-      </w:r>
-    </w:p>
-    <w:p>
-      <w:pPr>
-        <w:pStyle w:val="ListParagraph"/>
-        <w:numPr>
-          <w:ilvl w:val="1"/>
-          <w:numId w:val="4"/>
-        </w:numPr>
-        <w:rPr>
-          <w:color w:val="0070C0"/>
-        </w:rPr>
-      </w:pPr>
-      <w:r>
-        <w:rPr>
-          <w:color w:val="0070C0"/>
-        </w:rPr>
-        <w:t>See ‘Rootstock ERP Package Installation Process’ document for details on using Data Loader</w:t>
-      </w:r>
-    </w:p>
-    <w:p>
-      <w:pPr>
-        <w:numPr>
-          <w:ilvl w:val="0"/>
-          <w:numId w:val="4"/>
-        </w:numPr>
-        <w:spacing w:line="276" w:lineRule="auto"/>
-        <w:rPr>
-          <w:rFonts w:ascii="Calibri" w:hAnsi="Calibri" w:cs="Times New Roman"/>
-          <w:color w:val="0070C0"/>
-        </w:rPr>
-      </w:pPr>
-      <w:r>
-        <w:rPr>
-          <w:rFonts w:ascii="Calibri" w:hAnsi="Calibri" w:cs="Times New Roman"/>
-          <w:color w:val="0070C0"/>
-        </w:rPr>
-        <w:t>Install "S</w:t>
-      </w:r>
-      <w:r>
-        <w:rPr>
-          <w:rFonts w:ascii="Calibri" w:hAnsi="Calibri" w:cs="Times New Roman"/>
-          <w:color w:val="0070C0"/>
-        </w:rPr>
-        <w:t>-D</w:t>
-      </w:r>
-      <w:r>
-        <w:rPr>
-          <w:rFonts w:ascii="Calibri" w:hAnsi="Calibri" w:cs="Times New Roman"/>
-          <w:color w:val="0070C0"/>
-        </w:rPr>
-        <w:t>ocs" package from the Salesforce AppExchange on to your Salesforce org</w:t>
-      </w:r>
-    </w:p>
-    <w:p>
-      <w:pPr>
-        <w:numPr>
-          <w:ilvl w:val="1"/>
-          <w:numId w:val="4"/>
-        </w:numPr>
-        <w:spacing w:line="276" w:lineRule="auto"/>
-        <w:contextualSpacing/>
-        <w:rPr>
-          <w:rFonts w:ascii="Calibri" w:hAnsi="Calibri" w:cs="Times New Roman"/>
-          <w:color w:val="0070C0"/>
-        </w:rPr>
-      </w:pPr>
-      <w:r>
-        <w:rPr>
-          <w:rFonts w:ascii="Calibri" w:hAnsi="Calibri" w:cs="Times New Roman"/>
-          <w:color w:val="0070C0"/>
-        </w:rPr>
-        <w:t>Setup &gt; App Setup &gt; AppExchange Marketplace OR</w:t>
-      </w:r>
-      <w:r>
-        <w:rPr>
-          <w:rFonts w:ascii="Calibri" w:hAnsi="Calibri" w:cs="Times New Roman"/>
-          <w:color w:val="0070C0"/>
-        </w:rPr>
-        <w:br/>
-        <w:t>Setup &gt; Build &gt; AppExchange Marketplace</w:t>
-      </w:r>
-    </w:p>
-    <w:p>
-      <w:pPr>
-        <w:numPr>
-          <w:ilvl w:val="1"/>
-          <w:numId w:val="4"/>
-        </w:numPr>
-        <w:spacing w:line="276" w:lineRule="auto"/>
-        <w:contextualSpacing/>
-        <w:rPr>
-          <w:rFonts w:ascii="Calibri" w:hAnsi="Calibri" w:cs="Times New Roman"/>
-          <w:color w:val="0070C0"/>
-        </w:rPr>
-      </w:pPr>
-      <w:r>
-        <w:rPr>
-          <w:rFonts w:ascii="Calibri" w:hAnsi="Calibri" w:cs="Times New Roman"/>
-          <w:color w:val="0070C0"/>
-        </w:rPr>
-        <w:t xml:space="preserve">Search for </w:t>
-      </w:r>
-      <w:proofErr w:type="spellStart"/>
-      <w:r>
-        <w:rPr>
-          <w:rFonts w:ascii="Calibri" w:hAnsi="Calibri" w:cs="Times New Roman"/>
-          <w:color w:val="0070C0"/>
-        </w:rPr>
-        <w:t>Sdocs</w:t>
-      </w:r>
-      <w:proofErr w:type="spellEnd"/>
-      <w:r>
-        <w:rPr>
-          <w:rFonts w:ascii="Calibri" w:hAnsi="Calibri" w:cs="Times New Roman"/>
-          <w:color w:val="0070C0"/>
-        </w:rPr>
-        <w:t xml:space="preserve"> and select ‘Get It Now’ </w:t>
-      </w:r>
-    </w:p>
-    <w:p>
-      <w:pPr>
-        <w:numPr>
-          <w:ilvl w:val="1"/>
-          <w:numId w:val="4"/>
-        </w:numPr>
-        <w:spacing w:line="276" w:lineRule="auto"/>
-        <w:contextualSpacing/>
-        <w:rPr>
-          <w:rFonts w:ascii="Calibri" w:hAnsi="Calibri" w:cs="Times New Roman"/>
-          <w:color w:val="0070C0"/>
-        </w:rPr>
-      </w:pPr>
-      <w:r>
-        <w:rPr>
-          <w:rFonts w:ascii="Calibri" w:hAnsi="Calibri" w:cs="Times New Roman"/>
-          <w:color w:val="0070C0"/>
-        </w:rPr>
-        <w:t>If installing on a sandbox:</w:t>
-      </w:r>
-    </w:p>
-    <w:p>
-      <w:pPr>
-        <w:pStyle w:val="ListParagraph"/>
-        <w:numPr>
-          <w:ilvl w:val="2"/>
-          <w:numId w:val="4"/>
-        </w:numPr>
-        <w:spacing w:line="276" w:lineRule="auto"/>
-        <w:contextualSpacing/>
-        <w:rPr>
-          <w:color w:val="0070C0"/>
-        </w:rPr>
-      </w:pPr>
-      <w:r>
-        <w:rPr>
-          <w:color w:val="0070C0"/>
-        </w:rPr>
-        <w:t>Log into the AppExchange using your personal ‘production’ credentials</w:t>
-      </w:r>
-      <w:r>
-        <w:rPr>
-          <w:color w:val="0070C0"/>
-        </w:rPr>
-        <w:t xml:space="preserve"> or the customer’s production credentials</w:t>
-      </w:r>
-    </w:p>
-    <w:p>
-      <w:pPr>
-        <w:pStyle w:val="ListParagraph"/>
-        <w:numPr>
-          <w:ilvl w:val="2"/>
-          <w:numId w:val="4"/>
-        </w:numPr>
-        <w:spacing w:line="276" w:lineRule="auto"/>
-        <w:contextualSpacing/>
-        <w:rPr>
-          <w:color w:val="0070C0"/>
-        </w:rPr>
-      </w:pPr>
-      <w:r>
-        <w:rPr>
-          <w:color w:val="0070C0"/>
-        </w:rPr>
-        <w:t xml:space="preserve">Select the Sandbox option </w:t>
-      </w:r>
-    </w:p>
-    <w:p>
-      <w:pPr>
-        <w:pStyle w:val="ListParagraph"/>
-        <w:numPr>
-          <w:ilvl w:val="2"/>
-          <w:numId w:val="4"/>
-        </w:numPr>
-        <w:spacing w:line="276" w:lineRule="auto"/>
-        <w:contextualSpacing/>
-        <w:rPr>
-          <w:color w:val="0070C0"/>
-        </w:rPr>
-      </w:pPr>
-      <w:r>
-        <w:rPr>
-          <w:color w:val="0070C0"/>
-        </w:rPr>
-        <w:t>Enter your sandbox credentials when prompted</w:t>
-      </w:r>
-    </w:p>
-    <w:p>
-      <w:pPr>
-        <w:pStyle w:val="ListParagraph"/>
-        <w:numPr>
-          <w:ilvl w:val="1"/>
-          <w:numId w:val="4"/>
-        </w:numPr>
-        <w:spacing w:line="276" w:lineRule="auto"/>
-        <w:contextualSpacing/>
-        <w:rPr>
-          <w:color w:val="0070C0"/>
-        </w:rPr>
-      </w:pPr>
-      <w:r>
-        <w:rPr>
-          <w:color w:val="0070C0"/>
-        </w:rPr>
-        <w:t>Select ‘Install for Specific Profiles...’ option and apply Financials permissions to profiles:</w:t>
-      </w:r>
-    </w:p>
-    <w:p>
-      <w:pPr>
-        <w:pStyle w:val="ListParagraph"/>
-        <w:numPr>
-          <w:ilvl w:val="2"/>
-          <w:numId w:val="4"/>
-        </w:numPr>
-        <w:spacing w:line="276" w:lineRule="auto"/>
-        <w:contextualSpacing/>
-        <w:rPr>
-          <w:color w:val="0070C0"/>
-        </w:rPr>
-      </w:pPr>
-      <w:r>
-        <w:rPr>
-          <w:color w:val="0070C0"/>
-        </w:rPr>
-        <w:t>Select ‘</w:t>
-      </w:r>
-      <w:r>
-        <w:rPr>
-          <w:color w:val="0070C0"/>
-        </w:rPr>
-        <w:t>F</w:t>
-      </w:r>
-      <w:r>
-        <w:rPr>
-          <w:color w:val="0070C0"/>
-        </w:rPr>
-        <w:t>ull Access ‘ access level for the following:</w:t>
-      </w:r>
-    </w:p>
-    <w:p>
-      <w:pPr>
-        <w:pStyle w:val="ListParagraph"/>
-        <w:numPr>
-          <w:ilvl w:val="3"/>
-          <w:numId w:val="4"/>
-        </w:numPr>
-        <w:spacing w:line="276" w:lineRule="auto"/>
-        <w:contextualSpacing/>
-        <w:rPr>
-          <w:color w:val="0070C0"/>
-        </w:rPr>
-      </w:pPr>
-      <w:r>
-        <w:rPr>
-          <w:color w:val="0070C0"/>
-        </w:rPr>
-        <w:lastRenderedPageBreak/>
-        <w:t>RSF Standard Platform User - Full Access</w:t>
-      </w:r>
-    </w:p>
-    <w:p>
-      <w:pPr>
-        <w:pStyle w:val="ListParagraph"/>
-        <w:numPr>
-          <w:ilvl w:val="3"/>
-          <w:numId w:val="4"/>
-        </w:numPr>
-        <w:spacing w:line="276" w:lineRule="auto"/>
-        <w:contextualSpacing/>
-        <w:rPr>
-          <w:color w:val="0070C0"/>
-        </w:rPr>
-      </w:pPr>
-      <w:r>
-        <w:rPr>
-          <w:color w:val="0070C0"/>
-        </w:rPr>
-        <w:t>RSF Standard User - Full Access</w:t>
-      </w:r>
-    </w:p>
-    <w:p>
-      <w:pPr>
-        <w:pStyle w:val="ListParagraph"/>
-        <w:numPr>
-          <w:ilvl w:val="3"/>
-          <w:numId w:val="4"/>
-        </w:numPr>
-        <w:spacing w:line="276" w:lineRule="auto"/>
-        <w:contextualSpacing/>
-        <w:rPr>
-          <w:color w:val="0070C0"/>
-        </w:rPr>
-      </w:pPr>
-      <w:r>
-        <w:rPr>
-          <w:color w:val="0070C0"/>
-        </w:rPr>
-        <w:t>And any other existing customer profiles needing access to Financials based on customer requirements</w:t>
-      </w:r>
-    </w:p>
-    <w:p>
-      <w:pPr>
-        <w:pStyle w:val="ListParagraph"/>
-        <w:numPr>
-          <w:ilvl w:val="1"/>
-          <w:numId w:val="4"/>
-        </w:numPr>
-        <w:spacing w:line="276" w:lineRule="auto"/>
-        <w:contextualSpacing/>
-        <w:rPr>
-          <w:color w:val="0070C0"/>
-        </w:rPr>
-      </w:pPr>
-      <w:r>
-        <w:rPr>
-          <w:color w:val="0070C0"/>
-        </w:rPr>
-        <w:t>Select Install</w:t>
-      </w:r>
-    </w:p>
-    <w:p>
-      <w:pPr>
-        <w:pStyle w:val="ListParagraph"/>
-        <w:numPr>
-          <w:ilvl w:val="1"/>
-          <w:numId w:val="4"/>
-        </w:numPr>
-        <w:spacing w:line="276" w:lineRule="auto"/>
-        <w:contextualSpacing/>
-        <w:rPr>
-          <w:color w:val="0070C0"/>
-        </w:rPr>
-      </w:pPr>
-      <w:r>
-        <w:rPr>
-          <w:color w:val="0070C0"/>
-        </w:rPr>
-        <w:t>An email will be sent when the installation completes (about 10 minutes)</w:t>
-      </w:r>
-    </w:p>
-    <w:p>
-      <w:pPr>
-        <w:numPr>
-          <w:ilvl w:val="1"/>
-          <w:numId w:val="4"/>
-        </w:numPr>
-        <w:spacing w:line="276" w:lineRule="auto"/>
-        <w:contextualSpacing/>
-        <w:rPr>
-          <w:rFonts w:ascii="Calibri" w:hAnsi="Calibri" w:cs="Times New Roman"/>
-          <w:color w:val="0070C0"/>
-        </w:rPr>
-      </w:pPr>
-      <w:r>
-        <w:rPr>
-          <w:color w:val="0070C0"/>
-        </w:rPr>
-        <w:t xml:space="preserve">The S-Docs package must be </w:t>
-      </w:r>
-      <w:proofErr w:type="gramStart"/>
-      <w:r>
-        <w:rPr>
-          <w:color w:val="0070C0"/>
-        </w:rPr>
-        <w:t xml:space="preserve">configured </w:t>
-      </w:r>
-      <w:r>
-        <w:rPr>
-          <w:color w:val="0070C0"/>
-        </w:rPr>
-        <w:t xml:space="preserve"> –</w:t>
-      </w:r>
-      <w:proofErr w:type="gramEnd"/>
-      <w:r>
-        <w:rPr>
-          <w:color w:val="0070C0"/>
-        </w:rPr>
-        <w:t xml:space="preserve"> See ‘S-Docs - RS Check Template Steps’ document</w:t>
-      </w:r>
-      <w:r>
-        <w:rPr>
-          <w:color w:val="0070C0"/>
-        </w:rPr>
-        <w:t>.</w:t>
-      </w:r>
-    </w:p>
-    <w:p>
-      <w:pPr>
-        <w:numPr>
-          <w:ilvl w:val="2"/>
-          <w:numId w:val="4"/>
-        </w:numPr>
-        <w:spacing w:line="276" w:lineRule="auto"/>
-        <w:contextualSpacing/>
-        <w:rPr>
-          <w:rFonts w:ascii="Calibri" w:hAnsi="Calibri" w:cs="Times New Roman"/>
-          <w:color w:val="0070C0"/>
-        </w:rPr>
-      </w:pPr>
-      <w:r>
-        <w:rPr>
-          <w:color w:val="0070C0"/>
-        </w:rPr>
-        <w:t>Note: If there is a delay in opening the document with a message ‘connecting to printer’, then press ESC key to continue.</w:t>
-      </w:r>
-    </w:p>
-    <w:p>
-      <w:pPr>
-        <w:numPr>
-          <w:ilvl w:val="1"/>
-          <w:numId w:val="4"/>
-        </w:numPr>
-        <w:spacing w:line="276" w:lineRule="auto"/>
-        <w:contextualSpacing/>
-        <w:rPr>
-          <w:rFonts w:ascii="Calibri" w:hAnsi="Calibri" w:cs="Times New Roman"/>
-          <w:color w:val="0070C0"/>
-        </w:rPr>
-      </w:pPr>
-      <w:r>
-        <w:rPr>
-          <w:color w:val="0070C0"/>
-        </w:rPr>
-        <w:t xml:space="preserve">Perform configuration of S-Docs package till </w:t>
-      </w:r>
-      <w:r>
-        <w:rPr>
-          <w:color w:val="0070C0"/>
-        </w:rPr>
-        <w:t>‘</w:t>
-      </w:r>
-      <w:r>
-        <w:rPr>
-          <w:color w:val="0070C0"/>
-        </w:rPr>
-        <w:t>Step 4</w:t>
-      </w:r>
-      <w:r>
-        <w:rPr>
-          <w:color w:val="0070C0"/>
-        </w:rPr>
-        <w:t>’</w:t>
-      </w:r>
-      <w:r>
-        <w:rPr>
-          <w:color w:val="0070C0"/>
-        </w:rPr>
-        <w:t xml:space="preserve"> according to document mentioned above.</w:t>
-      </w:r>
-    </w:p>
-    <w:p>
-      <w:pPr>
-        <w:pStyle w:val="ListParagraph"/>
-        <w:numPr>
-          <w:ilvl w:val="0"/>
-          <w:numId w:val="4"/>
-        </w:numPr>
-        <w:rPr>
-          <w:color w:val="0070C0"/>
-        </w:rPr>
-      </w:pPr>
-      <w:r>
-        <w:rPr>
-          <w:color w:val="0070C0"/>
-        </w:rPr>
-        <w:t>Disable ‘</w:t>
-      </w:r>
-      <w:r>
-        <w:rPr>
-          <w:color w:val="0070C0"/>
-        </w:rPr>
-        <w:t>Files uploaded to the Attachments related list on records are uploaded as Salesforce Files, not as attachments</w:t>
-      </w:r>
-      <w:r>
-        <w:rPr>
-          <w:color w:val="0070C0"/>
-        </w:rPr>
-        <w:t xml:space="preserve">’ </w:t>
-      </w:r>
-    </w:p>
-    <w:p>
-      <w:pPr>
-        <w:pStyle w:val="ListParagraph"/>
-        <w:numPr>
-          <w:ilvl w:val="1"/>
-          <w:numId w:val="4"/>
-        </w:numPr>
-        <w:rPr>
-          <w:color w:val="0070C0"/>
-        </w:rPr>
-      </w:pPr>
-      <w:r>
-        <w:rPr>
-          <w:color w:val="0070C0"/>
-        </w:rPr>
-        <w:t>ONLY IF THIS IS A NEW ORG OR A CUSTOMER NEW TO SALESFORCE</w:t>
-      </w:r>
-    </w:p>
-    <w:p>
-      <w:pPr>
-        <w:pStyle w:val="ListParagraph"/>
-        <w:numPr>
-          <w:ilvl w:val="1"/>
-          <w:numId w:val="4"/>
-        </w:numPr>
-        <w:rPr>
-          <w:color w:val="0070C0"/>
-        </w:rPr>
-      </w:pPr>
-      <w:r>
-        <w:rPr>
-          <w:color w:val="0070C0"/>
-        </w:rPr>
-        <w:t>Customize &gt; Salesforce Files &gt; Settings &gt; General Settings</w:t>
-      </w:r>
-    </w:p>
-    <w:p>
-      <w:pPr>
-        <w:pStyle w:val="ListParagraph"/>
-        <w:numPr>
-          <w:ilvl w:val="1"/>
-          <w:numId w:val="4"/>
-        </w:numPr>
-        <w:rPr>
-          <w:color w:val="0070C0"/>
-        </w:rPr>
-      </w:pPr>
-      <w:r>
-        <w:rPr>
-          <w:color w:val="0070C0"/>
-        </w:rPr>
-        <w:t>Ref: ticket 18159</w:t>
-      </w:r>
-    </w:p>
-    <w:p>
-      <w:pPr>
-        <w:pStyle w:val="ListParagraph"/>
-        <w:numPr>
-          <w:ilvl w:val="0"/>
-          <w:numId w:val="4"/>
-        </w:numPr>
-        <w:rPr>
-          <w:color w:val="0070C0"/>
-        </w:rPr>
-      </w:pPr>
-      <w:r>
-        <w:rPr>
-          <w:color w:val="0070C0"/>
-        </w:rPr>
-        <w:t>Compile all classes</w:t>
-      </w:r>
-    </w:p>
-    <w:p>
-      <w:pPr>
-        <w:pStyle w:val="ListParagraph"/>
-        <w:numPr>
-          <w:ilvl w:val="0"/>
-          <w:numId w:val="4"/>
-        </w:numPr>
-        <w:rPr>
-          <w:color w:val="0070C0"/>
-        </w:rPr>
-      </w:pPr>
-      <w:r>
-        <w:rPr>
-          <w:color w:val="0070C0"/>
-        </w:rPr>
-        <w:t>Edit all RSF Profiles and set the following:</w:t>
-      </w:r>
     </w:p>
     <w:p>
       <w:pPr>

</xml_diff>